<commit_message>
Update to Assay Library tip; removed one of the limitations that has been solved.
</commit_message>
<xml_diff>
--- a/pwiz/pwiz_tools/Skyline/Documentation/Tutorials/Skyline Importing Assay Libraries.docx
+++ b/pwiz/pwiz_tools/Skyline/Documentation/Tutorials/Skyline Importing Assay Libraries.docx
@@ -1,6 +1,6 @@
 
 <file path=word/document.xml><?xml version="1.0" encoding="utf-8"?>
-<w:document xmlns:wpc="http://schemas.microsoft.com/office/word/2010/wordprocessingCanvas" xmlns:mc="http://schemas.openxmlformats.org/markup-compatibility/2006" xmlns:o="urn:schemas-microsoft-com:office:office" xmlns:r="http://schemas.openxmlformats.org/officeDocument/2006/relationships" xmlns:m="http://schemas.openxmlformats.org/officeDocument/2006/math" xmlns:v="urn:schemas-microsoft-com:vml" xmlns:wp14="http://schemas.microsoft.com/office/word/2010/wordprocessingDrawing" xmlns:wp="http://schemas.openxmlformats.org/drawingml/2006/wordprocessingDrawing" xmlns:w10="urn:schemas-microsoft-com:office:word" xmlns:w="http://schemas.openxmlformats.org/wordprocessingml/2006/main" xmlns:w14="http://schemas.microsoft.com/office/word/2010/wordml" xmlns:wpg="http://schemas.microsoft.com/office/word/2010/wordprocessingGroup" xmlns:wpi="http://schemas.microsoft.com/office/word/2010/wordprocessingInk" xmlns:wne="http://schemas.microsoft.com/office/word/2006/wordml" xmlns:wps="http://schemas.microsoft.com/office/word/2010/wordprocessingShape" mc:Ignorable="w14 wp14">
+<w:document xmlns:wpc="http://schemas.microsoft.com/office/word/2010/wordprocessingCanvas" xmlns:mo="http://schemas.microsoft.com/office/mac/office/2008/main" xmlns:mc="http://schemas.openxmlformats.org/markup-compatibility/2006" xmlns:mv="urn:schemas-microsoft-com:mac:vml" xmlns:o="urn:schemas-microsoft-com:office:office" xmlns:r="http://schemas.openxmlformats.org/officeDocument/2006/relationships" xmlns:m="http://schemas.openxmlformats.org/officeDocument/2006/math" xmlns:v="urn:schemas-microsoft-com:vml" xmlns:wp14="http://schemas.microsoft.com/office/word/2010/wordprocessingDrawing" xmlns:wp="http://schemas.openxmlformats.org/drawingml/2006/wordprocessingDrawing" xmlns:w10="urn:schemas-microsoft-com:office:word" xmlns:w="http://schemas.openxmlformats.org/wordprocessingml/2006/main" xmlns:w14="http://schemas.microsoft.com/office/word/2010/wordml" xmlns:wpg="http://schemas.microsoft.com/office/word/2010/wordprocessingGroup" xmlns:wpi="http://schemas.microsoft.com/office/word/2010/wordprocessingInk" xmlns:wne="http://schemas.microsoft.com/office/word/2006/wordml" xmlns:wps="http://schemas.microsoft.com/office/word/2010/wordprocessingShape" mc:Ignorable="w14 wp14">
   <w:body>
     <w:p>
       <w:pPr>
@@ -136,8 +136,16 @@
         <w:rPr>
           <w:rFonts w:asciiTheme="majorHAnsi" w:hAnsiTheme="majorHAnsi"/>
         </w:rPr>
-        <w:t xml:space="preserve"> text (.csv</w:t>
-      </w:r>
+        <w:t xml:space="preserve"> text (.</w:t>
+      </w:r>
+      <w:proofErr w:type="spellStart"/>
+      <w:r>
+        <w:rPr>
+          <w:rFonts w:asciiTheme="majorHAnsi" w:hAnsiTheme="majorHAnsi"/>
+        </w:rPr>
+        <w:t>csv</w:t>
+      </w:r>
+      <w:proofErr w:type="spellEnd"/>
       <w:r>
         <w:rPr>
           <w:rFonts w:asciiTheme="majorHAnsi" w:hAnsiTheme="majorHAnsi"/>
@@ -771,21 +779,7 @@
           <w:rFonts w:asciiTheme="minorHAnsi" w:hAnsiTheme="minorHAnsi"/>
         </w:rPr>
         <w:lastRenderedPageBreak/>
-        <w:t xml:space="preserve">Setting </w:t>
-      </w:r>
-      <w:proofErr w:type="gramStart"/>
-      <w:r>
-        <w:rPr>
-          <w:rFonts w:asciiTheme="minorHAnsi" w:hAnsiTheme="minorHAnsi"/>
-        </w:rPr>
-        <w:t>Up</w:t>
-      </w:r>
-      <w:proofErr w:type="gramEnd"/>
-      <w:r>
-        <w:rPr>
-          <w:rFonts w:asciiTheme="minorHAnsi" w:hAnsiTheme="minorHAnsi"/>
-        </w:rPr>
-        <w:t xml:space="preserve"> the Document</w:t>
+        <w:t>Setting Up the Document</w:t>
       </w:r>
     </w:p>
     <w:p>
@@ -1231,7 +1225,6 @@
       <w:r>
         <w:rPr>
           <w:noProof/>
-          <w:lang w:bidi="bo-CN"/>
         </w:rPr>
         <w:drawing>
           <wp:inline distT="0" distB="0" distL="0" distR="0" wp14:anchorId="49A3CC52" wp14:editId="3D4FDF43">
@@ -1712,8 +1705,6 @@
             </w:r>
           </w:p>
         </w:tc>
-        <w:bookmarkStart w:id="0" w:name="_GoBack"/>
-        <w:bookmarkEnd w:id="0"/>
       </w:tr>
       <w:tr>
         <w:tc>
@@ -2229,17 +2220,9 @@
         <w:rPr>
           <w:rFonts w:asciiTheme="majorHAnsi" w:hAnsiTheme="majorHAnsi"/>
         </w:rPr>
-        <w:t xml:space="preserve">Right-click the “I” column in Excel, </w:t>
-      </w:r>
-      <w:proofErr w:type="gramStart"/>
-      <w:r>
-        <w:rPr>
-          <w:rFonts w:asciiTheme="majorHAnsi" w:hAnsiTheme="majorHAnsi"/>
-        </w:rPr>
-        <w:t>containing  “</w:t>
+        <w:t>Right-click the “I” column in Excel, containing  “</w:t>
       </w:r>
       <w:proofErr w:type="spellStart"/>
-      <w:proofErr w:type="gramEnd"/>
       <w:r>
         <w:rPr>
           <w:rFonts w:asciiTheme="majorHAnsi" w:hAnsiTheme="majorHAnsi"/>
@@ -2530,7 +2513,6 @@
       <w:r>
         <w:rPr>
           <w:noProof/>
-          <w:lang w:bidi="bo-CN"/>
         </w:rPr>
         <w:drawing>
           <wp:inline distT="0" distB="0" distL="0" distR="0" wp14:anchorId="0C17F696" wp14:editId="0E5B824E">
@@ -2629,7 +2611,6 @@
       <w:r>
         <w:rPr>
           <w:noProof/>
-          <w:lang w:bidi="bo-CN"/>
         </w:rPr>
         <w:lastRenderedPageBreak/>
         <w:drawing>
@@ -3380,7 +3361,6 @@
       <w:r>
         <w:rPr>
           <w:noProof/>
-          <w:lang w:bidi="bo-CN"/>
         </w:rPr>
         <w:drawing>
           <wp:inline distT="0" distB="0" distL="0" distR="0" wp14:anchorId="73DA28C0" wp14:editId="135A3C92">
@@ -3556,7 +3536,6 @@
       <w:r>
         <w:rPr>
           <w:noProof/>
-          <w:lang w:bidi="bo-CN"/>
         </w:rPr>
         <w:lastRenderedPageBreak/>
         <w:drawing>
@@ -3716,7 +3695,6 @@
       <w:r>
         <w:rPr>
           <w:noProof/>
-          <w:lang w:bidi="bo-CN"/>
         </w:rPr>
         <w:lastRenderedPageBreak/>
         <w:drawing>
@@ -4128,7 +4106,6 @@
       <w:r>
         <w:rPr>
           <w:noProof/>
-          <w:lang w:bidi="bo-CN"/>
         </w:rPr>
         <w:lastRenderedPageBreak/>
         <w:drawing>
@@ -4449,107 +4426,67 @@
           <w:rFonts w:asciiTheme="majorHAnsi" w:hAnsiTheme="majorHAnsi"/>
         </w:rPr>
       </w:pPr>
-      <w:r>
-        <w:rPr>
-          <w:rFonts w:asciiTheme="majorHAnsi" w:hAnsiTheme="majorHAnsi"/>
-        </w:rPr>
-        <w:t xml:space="preserve">Skyline can read modified peptides in several different formats, including </w:t>
-      </w:r>
-      <w:proofErr w:type="gramStart"/>
-      <w:r>
-        <w:rPr>
-          <w:rFonts w:asciiTheme="majorHAnsi" w:hAnsiTheme="majorHAnsi"/>
-        </w:rPr>
-        <w:t>PEPTIM[</w:t>
-      </w:r>
-      <w:proofErr w:type="gramEnd"/>
-      <w:r>
-        <w:rPr>
-          <w:rFonts w:asciiTheme="majorHAnsi" w:hAnsiTheme="majorHAnsi"/>
-        </w:rPr>
-        <w:t>+16.0]E, PEPTIM(UniMod:35)E, and PEPTIM[Oxidation]E.  However, some assay libraries use formats that Skyline still can</w:t>
-      </w:r>
-      <w:r>
-        <w:rPr>
-          <w:rFonts w:asciiTheme="majorHAnsi" w:hAnsiTheme="majorHAnsi"/>
-        </w:rPr>
-        <w:t>not</w:t>
-      </w:r>
-      <w:r>
-        <w:rPr>
-          <w:rFonts w:asciiTheme="majorHAnsi" w:hAnsiTheme="majorHAnsi"/>
-        </w:rPr>
-        <w:t xml:space="preserve"> read, such as </w:t>
-      </w:r>
-      <w:proofErr w:type="gramStart"/>
-      <w:r>
-        <w:rPr>
-          <w:rFonts w:asciiTheme="majorHAnsi" w:hAnsiTheme="majorHAnsi"/>
-        </w:rPr>
-        <w:t>PEPTIM[</w:t>
-      </w:r>
-      <w:proofErr w:type="spellStart"/>
-      <w:proofErr w:type="gramEnd"/>
-      <w:r>
-        <w:rPr>
-          <w:rFonts w:asciiTheme="majorHAnsi" w:hAnsiTheme="majorHAnsi"/>
-        </w:rPr>
-        <w:t>Oxi</w:t>
-      </w:r>
-      <w:proofErr w:type="spellEnd"/>
-      <w:r>
-        <w:rPr>
-          <w:rFonts w:asciiTheme="majorHAnsi" w:hAnsiTheme="majorHAnsi"/>
-        </w:rPr>
-        <w:t>]E.  Often Skyline can infer the correct modification from the precursor mass, even if it does</w:t>
-      </w:r>
-      <w:r>
-        <w:rPr>
-          <w:rFonts w:asciiTheme="majorHAnsi" w:hAnsiTheme="majorHAnsi"/>
-        </w:rPr>
-        <w:t xml:space="preserve"> not</w:t>
-      </w:r>
-      <w:r>
-        <w:rPr>
-          <w:rFonts w:asciiTheme="majorHAnsi" w:hAnsiTheme="majorHAnsi"/>
-        </w:rPr>
-        <w:t xml:space="preserve"> understand the modified sequence, but to be safe, it</w:t>
-      </w:r>
-      <w:r>
-        <w:rPr>
-          <w:rFonts w:asciiTheme="majorHAnsi" w:hAnsiTheme="majorHAnsi"/>
-        </w:rPr>
-        <w:t xml:space="preserve"> i</w:t>
-      </w:r>
-      <w:r>
-        <w:rPr>
-          <w:rFonts w:asciiTheme="majorHAnsi" w:hAnsiTheme="majorHAnsi"/>
-        </w:rPr>
-        <w:t>s better to have your mod</w:t>
-      </w:r>
-      <w:r>
-        <w:rPr>
-          <w:rFonts w:asciiTheme="majorHAnsi" w:hAnsiTheme="majorHAnsi"/>
-        </w:rPr>
-        <w:t>ification</w:t>
-      </w:r>
-      <w:r>
-        <w:rPr>
-          <w:rFonts w:asciiTheme="majorHAnsi" w:hAnsiTheme="majorHAnsi"/>
-        </w:rPr>
-        <w:t xml:space="preserve">s in one of the </w:t>
-      </w:r>
-      <w:r>
-        <w:rPr>
-          <w:rFonts w:asciiTheme="majorHAnsi" w:hAnsiTheme="majorHAnsi"/>
-        </w:rPr>
-        <w:t>three</w:t>
-      </w:r>
-      <w:r>
-        <w:rPr>
-          <w:rFonts w:asciiTheme="majorHAnsi" w:hAnsiTheme="majorHAnsi"/>
-        </w:rPr>
-        <w:t xml:space="preserve"> formats above.  A quick find-and-replace in Excel is generally all it takes to convert to one of these formats.</w:t>
+      <w:bookmarkStart w:id="0" w:name="_GoBack"/>
+      <w:bookmarkEnd w:id="0"/>
+      <w:r>
+        <w:rPr>
+          <w:rFonts w:asciiTheme="majorHAnsi" w:hAnsiTheme="majorHAnsi"/>
+        </w:rPr>
+        <w:t>As mentioned before, i</w:t>
+      </w:r>
+      <w:r>
+        <w:rPr>
+          <w:rFonts w:asciiTheme="majorHAnsi" w:hAnsiTheme="majorHAnsi"/>
+        </w:rPr>
+        <w:t xml:space="preserve">f your assay library has both an unmodified sequence column and a modified sequence column, Skyline </w:t>
+      </w:r>
+      <w:r>
+        <w:rPr>
+          <w:rFonts w:asciiTheme="majorHAnsi" w:hAnsiTheme="majorHAnsi"/>
+        </w:rPr>
+        <w:t>may choose the unmodified column over the modified column and have difficulty interpreting peptide-isomers</w:t>
+      </w:r>
+      <w:r>
+        <w:rPr>
+          <w:rFonts w:asciiTheme="majorHAnsi" w:hAnsiTheme="majorHAnsi"/>
+        </w:rPr>
+        <w:t>.  We will fix this</w:t>
+      </w:r>
+      <w:r>
+        <w:rPr>
+          <w:rFonts w:asciiTheme="majorHAnsi" w:hAnsiTheme="majorHAnsi"/>
+        </w:rPr>
+        <w:t xml:space="preserve"> in the future</w:t>
+      </w:r>
+      <w:r>
+        <w:rPr>
+          <w:rFonts w:asciiTheme="majorHAnsi" w:hAnsiTheme="majorHAnsi"/>
+        </w:rPr>
+        <w:t>,</w:t>
+      </w:r>
+      <w:r>
+        <w:rPr>
+          <w:rFonts w:asciiTheme="majorHAnsi" w:hAnsiTheme="majorHAnsi"/>
+        </w:rPr>
+        <w:t xml:space="preserve"> but for now it is safest to delete the</w:t>
+      </w:r>
+      <w:r>
+        <w:rPr>
+          <w:rFonts w:asciiTheme="majorHAnsi" w:hAnsiTheme="majorHAnsi"/>
+        </w:rPr>
+        <w:t xml:space="preserve"> </w:t>
+      </w:r>
+      <w:r>
+        <w:rPr>
+          <w:rFonts w:asciiTheme="majorHAnsi" w:hAnsiTheme="majorHAnsi"/>
+        </w:rPr>
+        <w:t>un</w:t>
+      </w:r>
+      <w:r>
+        <w:rPr>
+          <w:rFonts w:asciiTheme="majorHAnsi" w:hAnsiTheme="majorHAnsi"/>
+        </w:rPr>
+        <w:t>modified sequence column.</w:t>
       </w:r>
     </w:p>
     <w:p>
@@ -4567,61 +4504,25 @@
         <w:rPr>
           <w:rFonts w:asciiTheme="majorHAnsi" w:hAnsiTheme="majorHAnsi"/>
         </w:rPr>
-        <w:t>As mentioned before, i</w:t>
-      </w:r>
-      <w:r>
-        <w:rPr>
-          <w:rFonts w:asciiTheme="majorHAnsi" w:hAnsiTheme="majorHAnsi"/>
-        </w:rPr>
-        <w:t xml:space="preserve">f your assay library has both an unmodified sequence column and a modified sequence column, Skyline </w:t>
-      </w:r>
-      <w:r>
-        <w:rPr>
-          <w:rFonts w:asciiTheme="majorHAnsi" w:hAnsiTheme="majorHAnsi"/>
-        </w:rPr>
-        <w:t>may choose the unmodified column over the modified column and have difficulty interpreting peptide-isomers</w:t>
-      </w:r>
-      <w:r>
-        <w:rPr>
-          <w:rFonts w:asciiTheme="majorHAnsi" w:hAnsiTheme="majorHAnsi"/>
-        </w:rPr>
-        <w:t>.  We will fix this</w:t>
-      </w:r>
-      <w:r>
-        <w:rPr>
-          <w:rFonts w:asciiTheme="majorHAnsi" w:hAnsiTheme="majorHAnsi"/>
-        </w:rPr>
-        <w:t xml:space="preserve"> in the future</w:t>
-      </w:r>
-      <w:r>
-        <w:rPr>
-          <w:rFonts w:asciiTheme="majorHAnsi" w:hAnsiTheme="majorHAnsi"/>
-        </w:rPr>
-        <w:t>,</w:t>
-      </w:r>
-      <w:r>
-        <w:rPr>
-          <w:rFonts w:asciiTheme="majorHAnsi" w:hAnsiTheme="majorHAnsi"/>
-        </w:rPr>
-        <w:t xml:space="preserve"> but for now it is safest to delete the</w:t>
-      </w:r>
-      <w:r>
-        <w:rPr>
-          <w:rFonts w:asciiTheme="majorHAnsi" w:hAnsiTheme="majorHAnsi"/>
-        </w:rPr>
-        <w:t xml:space="preserve"> </w:t>
-      </w:r>
-      <w:r>
-        <w:rPr>
-          <w:rFonts w:asciiTheme="majorHAnsi" w:hAnsiTheme="majorHAnsi"/>
-        </w:rPr>
-        <w:t>un</w:t>
-      </w:r>
-      <w:r>
-        <w:rPr>
-          <w:rFonts w:asciiTheme="majorHAnsi" w:hAnsiTheme="majorHAnsi"/>
-        </w:rPr>
-        <w:t>modified sequence column.</w:t>
+        <w:t xml:space="preserve">Skyline will sometimes </w:t>
+      </w:r>
+      <w:r>
+        <w:rPr>
+          <w:rFonts w:asciiTheme="majorHAnsi" w:hAnsiTheme="majorHAnsi"/>
+        </w:rPr>
+        <w:t xml:space="preserve">report </w:t>
+      </w:r>
+      <w:r>
+        <w:rPr>
+          <w:rFonts w:asciiTheme="majorHAnsi" w:hAnsiTheme="majorHAnsi"/>
+        </w:rPr>
+        <w:t xml:space="preserve">an error </w:t>
+      </w:r>
+      <w:r>
+        <w:rPr>
+          <w:rFonts w:asciiTheme="majorHAnsi" w:hAnsiTheme="majorHAnsi"/>
+        </w:rPr>
+        <w:t>if modified forms of a peptide alternate with unmodified forms in a list.  To prevent this problem, you can simply sort the assay library by modified peptide sequence in Excel.</w:t>
       </w:r>
     </w:p>
     <w:p>
@@ -4639,42 +4540,6 @@
         <w:rPr>
           <w:rFonts w:asciiTheme="majorHAnsi" w:hAnsiTheme="majorHAnsi"/>
         </w:rPr>
-        <w:t xml:space="preserve">Skyline will sometimes </w:t>
-      </w:r>
-      <w:r>
-        <w:rPr>
-          <w:rFonts w:asciiTheme="majorHAnsi" w:hAnsiTheme="majorHAnsi"/>
-        </w:rPr>
-        <w:t xml:space="preserve">report </w:t>
-      </w:r>
-      <w:r>
-        <w:rPr>
-          <w:rFonts w:asciiTheme="majorHAnsi" w:hAnsiTheme="majorHAnsi"/>
-        </w:rPr>
-        <w:t xml:space="preserve">an error </w:t>
-      </w:r>
-      <w:r>
-        <w:rPr>
-          <w:rFonts w:asciiTheme="majorHAnsi" w:hAnsiTheme="majorHAnsi"/>
-        </w:rPr>
-        <w:t>if modified forms of a peptide alternate with unmodified forms in a list.  To prevent this problem, you can simply sort the assay library by modified peptide sequence in Excel.</w:t>
-      </w:r>
-    </w:p>
-    <w:p>
-      <w:pPr>
-        <w:pStyle w:val="ListParagraph"/>
-        <w:numPr>
-          <w:ilvl w:val="0"/>
-          <w:numId w:val="9"/>
-        </w:numPr>
-        <w:rPr>
-          <w:rFonts w:asciiTheme="majorHAnsi" w:hAnsiTheme="majorHAnsi"/>
-        </w:rPr>
-      </w:pPr>
-      <w:r>
-        <w:rPr>
-          <w:rFonts w:asciiTheme="majorHAnsi" w:hAnsiTheme="majorHAnsi"/>
-        </w:rPr>
         <w:t xml:space="preserve">If you give Skyline a peptide sequence with a modification that is not in the document settings, it may </w:t>
       </w:r>
       <w:r>
@@ -4846,23 +4711,7 @@
           <w:lang w:val="fr-FR"/>
         </w:rPr>
         <w:tab/>
-        <w:t xml:space="preserve">Hannes L. </w:t>
-      </w:r>
-      <w:proofErr w:type="spellStart"/>
-      <w:r>
-        <w:rPr>
-          <w:rFonts w:ascii="Calibri" w:hAnsi="Calibri"/>
-          <w:lang w:val="fr-FR"/>
-        </w:rPr>
-        <w:t>Röst</w:t>
-      </w:r>
-      <w:proofErr w:type="spellEnd"/>
-      <w:r>
-        <w:rPr>
-          <w:rFonts w:ascii="Calibri" w:hAnsi="Calibri"/>
-          <w:lang w:val="fr-FR"/>
-        </w:rPr>
-        <w:t xml:space="preserve"> </w:t>
+        <w:t xml:space="preserve">Hannes L. Röst </w:t>
       </w:r>
       <w:r>
         <w:rPr>
@@ -4880,19 +4729,11 @@
         </w:rPr>
         <w:t xml:space="preserve"> </w:t>
       </w:r>
-      <w:proofErr w:type="spellStart"/>
       <w:r>
         <w:rPr>
           <w:rFonts w:ascii="Calibri" w:hAnsi="Calibri"/>
         </w:rPr>
-        <w:t>OpenSWATH</w:t>
-      </w:r>
-      <w:proofErr w:type="spellEnd"/>
-      <w:r>
-        <w:rPr>
-          <w:rFonts w:ascii="Calibri" w:hAnsi="Calibri"/>
-        </w:rPr>
-        <w:t xml:space="preserve">: A tool for the automated, targeted analysis of data-independent acquisition (DIA) MS-data. </w:t>
+        <w:t xml:space="preserve">OpenSWATH: A tool for the automated, targeted analysis of data-independent acquisition (DIA) MS-data. </w:t>
       </w:r>
       <w:r>
         <w:rPr>
@@ -4900,48 +4741,14 @@
           <w:i/>
           <w:iCs/>
         </w:rPr>
-        <w:t xml:space="preserve">Nat. </w:t>
-      </w:r>
-      <w:proofErr w:type="spellStart"/>
+        <w:t>Nat. Biotechnol.</w:t>
+      </w:r>
       <w:r>
         <w:rPr>
           <w:rFonts w:ascii="Calibri" w:hAnsi="Calibri"/>
-          <w:i/>
-          <w:iCs/>
-        </w:rPr>
-        <w:t>Biotechnol</w:t>
-      </w:r>
-      <w:proofErr w:type="spellEnd"/>
-      <w:r>
-        <w:rPr>
-          <w:rFonts w:ascii="Calibri" w:hAnsi="Calibri"/>
-          <w:i/>
-          <w:iCs/>
-        </w:rPr>
-        <w:t>.</w:t>
-      </w:r>
-      <w:r>
-        <w:rPr>
-          <w:rFonts w:ascii="Calibri" w:hAnsi="Calibri"/>
-        </w:rPr>
-        <w:t xml:space="preserve"> </w:t>
-      </w:r>
-      <w:proofErr w:type="spellStart"/>
-      <w:proofErr w:type="gramStart"/>
-      <w:r>
-        <w:rPr>
-          <w:rFonts w:ascii="Calibri" w:hAnsi="Calibri"/>
-        </w:rPr>
-        <w:t>doi:</w:t>
-      </w:r>
-      <w:proofErr w:type="gramEnd"/>
-      <w:r>
-        <w:rPr>
-          <w:rFonts w:ascii="Calibri" w:hAnsi="Calibri"/>
-        </w:rPr>
-        <w:t>accepted</w:t>
-      </w:r>
-      <w:proofErr w:type="spellEnd"/>
+        </w:rPr>
+        <w:t xml:space="preserve"> doi:accepted</w:t>
+      </w:r>
     </w:p>
     <w:p>
       <w:pPr>
@@ -4968,7 +4775,7 @@
 </file>
 
 <file path=word/endnotes.xml><?xml version="1.0" encoding="utf-8"?>
-<w:endnotes xmlns:wpc="http://schemas.microsoft.com/office/word/2010/wordprocessingCanvas" xmlns:mc="http://schemas.openxmlformats.org/markup-compatibility/2006" xmlns:o="urn:schemas-microsoft-com:office:office" xmlns:r="http://schemas.openxmlformats.org/officeDocument/2006/relationships" xmlns:m="http://schemas.openxmlformats.org/officeDocument/2006/math" xmlns:v="urn:schemas-microsoft-com:vml" xmlns:wp14="http://schemas.microsoft.com/office/word/2010/wordprocessingDrawing" xmlns:wp="http://schemas.openxmlformats.org/drawingml/2006/wordprocessingDrawing" xmlns:w10="urn:schemas-microsoft-com:office:word" xmlns:w="http://schemas.openxmlformats.org/wordprocessingml/2006/main" xmlns:w14="http://schemas.microsoft.com/office/word/2010/wordml" xmlns:wpg="http://schemas.microsoft.com/office/word/2010/wordprocessingGroup" xmlns:wpi="http://schemas.microsoft.com/office/word/2010/wordprocessingInk" xmlns:wne="http://schemas.microsoft.com/office/word/2006/wordml" xmlns:wps="http://schemas.microsoft.com/office/word/2010/wordprocessingShape" mc:Ignorable="w14 wp14">
+<w:endnotes xmlns:wpc="http://schemas.microsoft.com/office/word/2010/wordprocessingCanvas" xmlns:mo="http://schemas.microsoft.com/office/mac/office/2008/main" xmlns:mc="http://schemas.openxmlformats.org/markup-compatibility/2006" xmlns:mv="urn:schemas-microsoft-com:mac:vml" xmlns:o="urn:schemas-microsoft-com:office:office" xmlns:r="http://schemas.openxmlformats.org/officeDocument/2006/relationships" xmlns:m="http://schemas.openxmlformats.org/officeDocument/2006/math" xmlns:v="urn:schemas-microsoft-com:vml" xmlns:wp14="http://schemas.microsoft.com/office/word/2010/wordprocessingDrawing" xmlns:wp="http://schemas.openxmlformats.org/drawingml/2006/wordprocessingDrawing" xmlns:w10="urn:schemas-microsoft-com:office:word" xmlns:w="http://schemas.openxmlformats.org/wordprocessingml/2006/main" xmlns:w14="http://schemas.microsoft.com/office/word/2010/wordml" xmlns:wpg="http://schemas.microsoft.com/office/word/2010/wordprocessingGroup" xmlns:wpi="http://schemas.microsoft.com/office/word/2010/wordprocessingInk" xmlns:wne="http://schemas.microsoft.com/office/word/2006/wordml" xmlns:wps="http://schemas.microsoft.com/office/word/2010/wordprocessingShape" mc:Ignorable="w14 wp14">
   <w:endnote w:type="separator" w:id="-1">
     <w:p>
       <w:pPr>
@@ -4993,7 +4800,7 @@
 </file>
 
 <file path=word/footer1.xml><?xml version="1.0" encoding="utf-8"?>
-<w:ftr xmlns:wpc="http://schemas.microsoft.com/office/word/2010/wordprocessingCanvas" xmlns:mc="http://schemas.openxmlformats.org/markup-compatibility/2006" xmlns:o="urn:schemas-microsoft-com:office:office" xmlns:r="http://schemas.openxmlformats.org/officeDocument/2006/relationships" xmlns:m="http://schemas.openxmlformats.org/officeDocument/2006/math" xmlns:v="urn:schemas-microsoft-com:vml" xmlns:wp14="http://schemas.microsoft.com/office/word/2010/wordprocessingDrawing" xmlns:wp="http://schemas.openxmlformats.org/drawingml/2006/wordprocessingDrawing" xmlns:w10="urn:schemas-microsoft-com:office:word" xmlns:w="http://schemas.openxmlformats.org/wordprocessingml/2006/main" xmlns:w14="http://schemas.microsoft.com/office/word/2010/wordml" xmlns:wpg="http://schemas.microsoft.com/office/word/2010/wordprocessingGroup" xmlns:wpi="http://schemas.microsoft.com/office/word/2010/wordprocessingInk" xmlns:wne="http://schemas.microsoft.com/office/word/2006/wordml" xmlns:wps="http://schemas.microsoft.com/office/word/2010/wordprocessingShape" mc:Ignorable="w14 wp14">
+<w:ftr xmlns:wpc="http://schemas.microsoft.com/office/word/2010/wordprocessingCanvas" xmlns:mo="http://schemas.microsoft.com/office/mac/office/2008/main" xmlns:mc="http://schemas.openxmlformats.org/markup-compatibility/2006" xmlns:mv="urn:schemas-microsoft-com:mac:vml" xmlns:o="urn:schemas-microsoft-com:office:office" xmlns:r="http://schemas.openxmlformats.org/officeDocument/2006/relationships" xmlns:m="http://schemas.openxmlformats.org/officeDocument/2006/math" xmlns:v="urn:schemas-microsoft-com:vml" xmlns:wp14="http://schemas.microsoft.com/office/word/2010/wordprocessingDrawing" xmlns:wp="http://schemas.openxmlformats.org/drawingml/2006/wordprocessingDrawing" xmlns:w10="urn:schemas-microsoft-com:office:word" xmlns:w="http://schemas.openxmlformats.org/wordprocessingml/2006/main" xmlns:w14="http://schemas.microsoft.com/office/word/2010/wordml" xmlns:wpg="http://schemas.microsoft.com/office/word/2010/wordprocessingGroup" xmlns:wpi="http://schemas.microsoft.com/office/word/2010/wordprocessingInk" xmlns:wne="http://schemas.microsoft.com/office/word/2006/wordml" xmlns:wps="http://schemas.microsoft.com/office/word/2010/wordprocessingShape" mc:Ignorable="w14 wp14">
   <w:sdt>
     <w:sdtPr>
       <w:id w:val="-1444687418"/>
@@ -5046,7 +4853,7 @@
 </file>
 
 <file path=word/footnotes.xml><?xml version="1.0" encoding="utf-8"?>
-<w:footnotes xmlns:wpc="http://schemas.microsoft.com/office/word/2010/wordprocessingCanvas" xmlns:mc="http://schemas.openxmlformats.org/markup-compatibility/2006" xmlns:o="urn:schemas-microsoft-com:office:office" xmlns:r="http://schemas.openxmlformats.org/officeDocument/2006/relationships" xmlns:m="http://schemas.openxmlformats.org/officeDocument/2006/math" xmlns:v="urn:schemas-microsoft-com:vml" xmlns:wp14="http://schemas.microsoft.com/office/word/2010/wordprocessingDrawing" xmlns:wp="http://schemas.openxmlformats.org/drawingml/2006/wordprocessingDrawing" xmlns:w10="urn:schemas-microsoft-com:office:word" xmlns:w="http://schemas.openxmlformats.org/wordprocessingml/2006/main" xmlns:w14="http://schemas.microsoft.com/office/word/2010/wordml" xmlns:wpg="http://schemas.microsoft.com/office/word/2010/wordprocessingGroup" xmlns:wpi="http://schemas.microsoft.com/office/word/2010/wordprocessingInk" xmlns:wne="http://schemas.microsoft.com/office/word/2006/wordml" xmlns:wps="http://schemas.microsoft.com/office/word/2010/wordprocessingShape" mc:Ignorable="w14 wp14">
+<w:footnotes xmlns:wpc="http://schemas.microsoft.com/office/word/2010/wordprocessingCanvas" xmlns:mo="http://schemas.microsoft.com/office/mac/office/2008/main" xmlns:mc="http://schemas.openxmlformats.org/markup-compatibility/2006" xmlns:mv="urn:schemas-microsoft-com:mac:vml" xmlns:o="urn:schemas-microsoft-com:office:office" xmlns:r="http://schemas.openxmlformats.org/officeDocument/2006/relationships" xmlns:m="http://schemas.openxmlformats.org/officeDocument/2006/math" xmlns:v="urn:schemas-microsoft-com:vml" xmlns:wp14="http://schemas.microsoft.com/office/word/2010/wordprocessingDrawing" xmlns:wp="http://schemas.openxmlformats.org/drawingml/2006/wordprocessingDrawing" xmlns:w10="urn:schemas-microsoft-com:office:word" xmlns:w="http://schemas.openxmlformats.org/wordprocessingml/2006/main" xmlns:w14="http://schemas.microsoft.com/office/word/2010/wordml" xmlns:wpg="http://schemas.microsoft.com/office/word/2010/wordprocessingGroup" xmlns:wpi="http://schemas.microsoft.com/office/word/2010/wordprocessingInk" xmlns:wne="http://schemas.microsoft.com/office/word/2006/wordml" xmlns:wps="http://schemas.microsoft.com/office/word/2010/wordprocessingShape" mc:Ignorable="w14 wp14">
   <w:footnote w:type="separator" w:id="-1">
     <w:p>
       <w:pPr>
@@ -5071,7 +4878,7 @@
 </file>
 
 <file path=word/numbering.xml><?xml version="1.0" encoding="utf-8"?>
-<w:numbering xmlns:wpc="http://schemas.microsoft.com/office/word/2010/wordprocessingCanvas" xmlns:mc="http://schemas.openxmlformats.org/markup-compatibility/2006" xmlns:o="urn:schemas-microsoft-com:office:office" xmlns:r="http://schemas.openxmlformats.org/officeDocument/2006/relationships" xmlns:m="http://schemas.openxmlformats.org/officeDocument/2006/math" xmlns:v="urn:schemas-microsoft-com:vml" xmlns:wp14="http://schemas.microsoft.com/office/word/2010/wordprocessingDrawing" xmlns:wp="http://schemas.openxmlformats.org/drawingml/2006/wordprocessingDrawing" xmlns:w10="urn:schemas-microsoft-com:office:word" xmlns:w="http://schemas.openxmlformats.org/wordprocessingml/2006/main" xmlns:w14="http://schemas.microsoft.com/office/word/2010/wordml" xmlns:wpg="http://schemas.microsoft.com/office/word/2010/wordprocessingGroup" xmlns:wpi="http://schemas.microsoft.com/office/word/2010/wordprocessingInk" xmlns:wne="http://schemas.microsoft.com/office/word/2006/wordml" xmlns:wps="http://schemas.microsoft.com/office/word/2010/wordprocessingShape" mc:Ignorable="w14 wp14">
+<w:numbering xmlns:wpc="http://schemas.microsoft.com/office/word/2010/wordprocessingCanvas" xmlns:mo="http://schemas.microsoft.com/office/mac/office/2008/main" xmlns:mc="http://schemas.openxmlformats.org/markup-compatibility/2006" xmlns:mv="urn:schemas-microsoft-com:mac:vml" xmlns:o="urn:schemas-microsoft-com:office:office" xmlns:r="http://schemas.openxmlformats.org/officeDocument/2006/relationships" xmlns:m="http://schemas.openxmlformats.org/officeDocument/2006/math" xmlns:v="urn:schemas-microsoft-com:vml" xmlns:wp14="http://schemas.microsoft.com/office/word/2010/wordprocessingDrawing" xmlns:wp="http://schemas.openxmlformats.org/drawingml/2006/wordprocessingDrawing" xmlns:w10="urn:schemas-microsoft-com:office:word" xmlns:w="http://schemas.openxmlformats.org/wordprocessingml/2006/main" xmlns:w14="http://schemas.microsoft.com/office/word/2010/wordml" xmlns:wpg="http://schemas.microsoft.com/office/word/2010/wordprocessingGroup" xmlns:wpi="http://schemas.microsoft.com/office/word/2010/wordprocessingInk" xmlns:wne="http://schemas.microsoft.com/office/word/2006/wordml" xmlns:wps="http://schemas.microsoft.com/office/word/2010/wordprocessingShape" mc:Ignorable="w14 wp14">
   <w:abstractNum w:abstractNumId="0">
     <w:nsid w:val="00A6129C"/>
     <w:multiLevelType w:val="hybridMultilevel"/>
@@ -6224,7 +6031,7 @@
     </w:rPrDefault>
     <w:pPrDefault/>
   </w:docDefaults>
-  <w:latentStyles w:defLockedState="0" w:defUIPriority="99" w:defSemiHidden="1" w:defUnhideWhenUsed="1" w:defQFormat="0" w:count="267">
+  <w:latentStyles w:defLockedState="0" w:defUIPriority="99" w:defSemiHidden="1" w:defUnhideWhenUsed="1" w:defQFormat="0" w:count="276">
     <w:lsdException w:name="Normal" w:semiHidden="0" w:uiPriority="0" w:unhideWhenUsed="0" w:qFormat="1"/>
     <w:lsdException w:name="heading 1" w:semiHidden="0" w:uiPriority="9" w:unhideWhenUsed="0" w:qFormat="1"/>
     <w:lsdException w:name="heading 2" w:uiPriority="9" w:qFormat="1"/>
@@ -6474,6 +6281,7 @@
       <w:szCs w:val="22"/>
     </w:rPr>
     <w:tblPr>
+      <w:tblInd w:w="0" w:type="dxa"/>
       <w:tblBorders>
         <w:top w:val="single" w:sz="4" w:space="0" w:color="000000" w:themeColor="text1"/>
         <w:left w:val="single" w:sz="4" w:space="0" w:color="000000" w:themeColor="text1"/>
@@ -6482,6 +6290,12 @@
         <w:insideH w:val="single" w:sz="4" w:space="0" w:color="000000" w:themeColor="text1"/>
         <w:insideV w:val="single" w:sz="4" w:space="0" w:color="000000" w:themeColor="text1"/>
       </w:tblBorders>
+      <w:tblCellMar>
+        <w:top w:w="0" w:type="dxa"/>
+        <w:left w:w="108" w:type="dxa"/>
+        <w:bottom w:w="0" w:type="dxa"/>
+        <w:right w:w="108" w:type="dxa"/>
+      </w:tblCellMar>
     </w:tblPr>
   </w:style>
   <w:style w:type="paragraph" w:styleId="BalloonText">
@@ -6743,7 +6557,7 @@
 </file>
 
 <file path=word/stylesWithEffects.xml><?xml version="1.0" encoding="utf-8"?>
-<w:styles xmlns:wpc="http://schemas.microsoft.com/office/word/2010/wordprocessingCanvas" xmlns:mc="http://schemas.openxmlformats.org/markup-compatibility/2006" xmlns:o="urn:schemas-microsoft-com:office:office" xmlns:r="http://schemas.openxmlformats.org/officeDocument/2006/relationships" xmlns:m="http://schemas.openxmlformats.org/officeDocument/2006/math" xmlns:v="urn:schemas-microsoft-com:vml" xmlns:wp14="http://schemas.microsoft.com/office/word/2010/wordprocessingDrawing" xmlns:wp="http://schemas.openxmlformats.org/drawingml/2006/wordprocessingDrawing" xmlns:w10="urn:schemas-microsoft-com:office:word" xmlns:w="http://schemas.openxmlformats.org/wordprocessingml/2006/main" xmlns:w14="http://schemas.microsoft.com/office/word/2010/wordml" xmlns:wpg="http://schemas.microsoft.com/office/word/2010/wordprocessingGroup" xmlns:wpi="http://schemas.microsoft.com/office/word/2010/wordprocessingInk" xmlns:wne="http://schemas.microsoft.com/office/word/2006/wordml" xmlns:wps="http://schemas.microsoft.com/office/word/2010/wordprocessingShape" mc:Ignorable="w14 wp14">
+<w:styles xmlns:wpc="http://schemas.microsoft.com/office/word/2010/wordprocessingCanvas" xmlns:mo="http://schemas.microsoft.com/office/mac/office/2008/main" xmlns:mc="http://schemas.openxmlformats.org/markup-compatibility/2006" xmlns:mv="urn:schemas-microsoft-com:mac:vml" xmlns:o="urn:schemas-microsoft-com:office:office" xmlns:r="http://schemas.openxmlformats.org/officeDocument/2006/relationships" xmlns:m="http://schemas.openxmlformats.org/officeDocument/2006/math" xmlns:v="urn:schemas-microsoft-com:vml" xmlns:wp14="http://schemas.microsoft.com/office/word/2010/wordprocessingDrawing" xmlns:wp="http://schemas.openxmlformats.org/drawingml/2006/wordprocessingDrawing" xmlns:w10="urn:schemas-microsoft-com:office:word" xmlns:w="http://schemas.openxmlformats.org/wordprocessingml/2006/main" xmlns:w14="http://schemas.microsoft.com/office/word/2010/wordml" xmlns:wpg="http://schemas.microsoft.com/office/word/2010/wordprocessingGroup" xmlns:wpi="http://schemas.microsoft.com/office/word/2010/wordprocessingInk" xmlns:wne="http://schemas.microsoft.com/office/word/2006/wordml" xmlns:wps="http://schemas.microsoft.com/office/word/2010/wordprocessingShape" mc:Ignorable="w14 wp14">
   <w:docDefaults>
     <w:rPrDefault>
       <w:rPr>
@@ -6755,7 +6569,7 @@
     </w:rPrDefault>
     <w:pPrDefault/>
   </w:docDefaults>
-  <w:latentStyles w:defLockedState="0" w:defUIPriority="99" w:defSemiHidden="1" w:defUnhideWhenUsed="1" w:defQFormat="0" w:count="267">
+  <w:latentStyles w:defLockedState="0" w:defUIPriority="99" w:defSemiHidden="1" w:defUnhideWhenUsed="1" w:defQFormat="0" w:count="276">
     <w:lsdException w:name="Normal" w:semiHidden="0" w:uiPriority="0" w:unhideWhenUsed="0" w:qFormat="1"/>
     <w:lsdException w:name="heading 1" w:semiHidden="0" w:uiPriority="9" w:unhideWhenUsed="0" w:qFormat="1"/>
     <w:lsdException w:name="heading 2" w:uiPriority="9" w:qFormat="1"/>
@@ -7005,6 +6819,7 @@
       <w:szCs w:val="22"/>
     </w:rPr>
     <w:tblPr>
+      <w:tblInd w:w="0" w:type="dxa"/>
       <w:tblBorders>
         <w:top w:val="single" w:sz="4" w:space="0" w:color="000000" w:themeColor="text1"/>
         <w:left w:val="single" w:sz="4" w:space="0" w:color="000000" w:themeColor="text1"/>
@@ -7013,6 +6828,12 @@
         <w:insideH w:val="single" w:sz="4" w:space="0" w:color="000000" w:themeColor="text1"/>
         <w:insideV w:val="single" w:sz="4" w:space="0" w:color="000000" w:themeColor="text1"/>
       </w:tblBorders>
+      <w:tblCellMar>
+        <w:top w:w="0" w:type="dxa"/>
+        <w:left w:w="108" w:type="dxa"/>
+        <w:bottom w:w="0" w:type="dxa"/>
+        <w:right w:w="108" w:type="dxa"/>
+      </w:tblCellMar>
     </w:tblPr>
   </w:style>
   <w:style w:type="paragraph" w:styleId="BalloonText">

</xml_diff>